<commit_message>
"Finish" write up of results for Tony
</commit_message>
<xml_diff>
--- a/draft-02/manuscript/03_results_rvm.docx
+++ b/draft-02/manuscript/03_results_rvm.docx
@@ -305,6 +305,101 @@
       </w:r>
       <w:r>
         <w:t xml:space="preserve">(Table 2).</w:t>
+      </w:r>
+    </w:p>
+    <w:p>
+      <w:pPr>
+        <w:pStyle w:val="BodyText"/>
+      </w:pPr>
+      <w:r>
+        <w:t xml:space="preserve">Considering the multivariate models of</w:t>
+      </w:r>
+      <w:r>
+        <w:t xml:space="preserve"> </w:t>
+      </w:r>
+      <w:r>
+        <w:rPr>
+          <w:i/>
+        </w:rPr>
+        <w:t xml:space="preserve">S</w:t>
+      </w:r>
+      <w:r>
+        <w:rPr>
+          <w:vertAlign w:val="subscript"/>
+        </w:rPr>
+        <w:t xml:space="preserve">HDS</w:t>
+      </w:r>
+      <w:r>
+        <w:t xml:space="preserve"> </w:t>
+      </w:r>
+      <w:r>
+        <w:t xml:space="preserve">(Figure 4a) and</w:t>
+      </w:r>
+      <w:r>
+        <w:t xml:space="preserve"> </w:t>
+      </w:r>
+      <w:r>
+        <w:rPr>
+          <w:i/>
+        </w:rPr>
+        <w:t xml:space="preserve">S</w:t>
+      </w:r>
+      <w:r>
+        <w:rPr>
+          <w:vertAlign w:val="subscript"/>
+        </w:rPr>
+        <w:t xml:space="preserve">QDS</w:t>
+      </w:r>
+      <w:r>
+        <w:t xml:space="preserve"> </w:t>
+      </w:r>
+      <w:r>
+        <w:t xml:space="preserve">(Figure 4b), the importance of different axes of EH varies between the HDS- and QDS-scales (Table 3). At the HDS-scale, the GCFR and SWAFR share no</w:t>
+      </w:r>
+      <w:r>
+        <w:t xml:space="preserve"> </w:t>
+      </w:r>
+      <w:r>
+        <w:t xml:space="preserve">“</w:t>
+      </w:r>
+      <w:r>
+        <w:t xml:space="preserve">common effects</w:t>
+      </w:r>
+      <w:r>
+        <w:t xml:space="preserve">”</w:t>
+      </w:r>
+      <w:r>
+        <w:t xml:space="preserve"> </w:t>
+      </w:r>
+      <w:r>
+        <w:t xml:space="preserve">of EH on</w:t>
+      </w:r>
+      <w:r>
+        <w:t xml:space="preserve"> </w:t>
+      </w:r>
+      <w:r>
+        <w:rPr>
+          <w:i/>
+        </w:rPr>
+        <w:t xml:space="preserve">S</w:t>
+      </w:r>
+      <w:r>
+        <w:t xml:space="preserve">, while at the QDS-scale the relationships between</w:t>
+      </w:r>
+      <w:r>
+        <w:t xml:space="preserve"> </w:t>
+      </w:r>
+      <w:r>
+        <w:rPr>
+          <w:i/>
+        </w:rPr>
+        <w:t xml:space="preserve">S</w:t>
+      </w:r>
+      <w:r>
+        <w:t xml:space="preserve"> </w:t>
+      </w:r>
+      <w:r>
+        <w:t xml:space="preserve">and heterogeneity in elevation, MAP and CEC are common to the two regions.</w:t>
       </w:r>
     </w:p>
     <w:p>
@@ -2257,7 +2352,37 @@
         <w:pStyle w:val="TableCaption"/>
       </w:pPr>
       <w:r>
-        <w:t xml:space="preserve">Table 4: Summary of Figure 4.</w:t>
+        <w:t xml:space="preserve">Table 3: Interpretation of region-specific scale-dependencies in Figure 4. Positive scale-dependence (+) means a greater magnitude of effect on</w:t>
+      </w:r>
+      <w:r>
+        <w:t xml:space="preserve"> </w:t>
+      </w:r>
+      <w:r>
+        <w:rPr>
+          <w:i/>
+        </w:rPr>
+        <w:t xml:space="preserve">S</w:t>
+      </w:r>
+      <w:r>
+        <w:t xml:space="preserve"> </w:t>
+      </w:r>
+      <w:r>
+        <w:t xml:space="preserve">at broader spatial scales; negative scale-dependence (–) means a greater magnitude of effect on</w:t>
+      </w:r>
+      <w:r>
+        <w:t xml:space="preserve"> </w:t>
+      </w:r>
+      <w:r>
+        <w:rPr>
+          <w:i/>
+        </w:rPr>
+        <w:t xml:space="preserve">S</w:t>
+      </w:r>
+      <w:r>
+        <w:t xml:space="preserve"> </w:t>
+      </w:r>
+      <w:r>
+        <w:t xml:space="preserve">at smaller spatial scales.</w:t>
       </w:r>
     </w:p>
     <w:tbl>
@@ -2265,233 +2390,7 @@
         <w:tblStyle w:val="Table"/>
         <w:tblW w:type="pct" w:w="0.0"/>
         <w:tblLook w:firstRow="1"/>
-        <w:tblCaption w:val="Table 4: Summary of Figure 4."/>
-      </w:tblPr>
-      <w:tblGrid/>
-      <w:tr>
-        <w:trPr>
-          <w:cnfStyle w:firstRow="1"/>
-        </w:trPr>
-        <w:tc>
-          <w:tcPr>
-            <w:tcBorders>
-              <w:bottom w:val="single"/>
-            </w:tcBorders>
-            <w:vAlign w:val="bottom"/>
-          </w:tcPr>
-          <w:p>
-            <w:pPr>
-              <w:pStyle w:val="Compact"/>
-              <w:jc w:val="left"/>
-            </w:pPr>
-            <w:r>
-              <w:t xml:space="preserve">Response</w:t>
-            </w:r>
-          </w:p>
-        </w:tc>
-        <w:tc>
-          <w:tcPr>
-            <w:tcBorders>
-              <w:bottom w:val="single"/>
-            </w:tcBorders>
-            <w:vAlign w:val="bottom"/>
-          </w:tcPr>
-          <w:p>
-            <w:pPr>
-              <w:pStyle w:val="Compact"/>
-              <w:jc w:val="left"/>
-            </w:pPr>
-            <w:r>
-              <w:t xml:space="preserve">More important in GCFR</w:t>
-            </w:r>
-          </w:p>
-        </w:tc>
-        <w:tc>
-          <w:tcPr>
-            <w:tcBorders>
-              <w:bottom w:val="single"/>
-            </w:tcBorders>
-            <w:vAlign w:val="bottom"/>
-          </w:tcPr>
-          <w:p>
-            <w:pPr>
-              <w:pStyle w:val="Compact"/>
-              <w:jc w:val="left"/>
-            </w:pPr>
-            <w:r>
-              <w:t xml:space="preserve">Common effect</w:t>
-            </w:r>
-          </w:p>
-        </w:tc>
-        <w:tc>
-          <w:tcPr>
-            <w:tcBorders>
-              <w:bottom w:val="single"/>
-            </w:tcBorders>
-            <w:vAlign w:val="bottom"/>
-          </w:tcPr>
-          <w:p>
-            <w:pPr>
-              <w:pStyle w:val="Compact"/>
-              <w:jc w:val="left"/>
-            </w:pPr>
-            <w:r>
-              <w:t xml:space="preserve">More important in SWAFR only</w:t>
-            </w:r>
-          </w:p>
-        </w:tc>
-      </w:tr>
-      <w:tr>
-        <w:tc>
-          <w:p>
-            <w:pPr>
-              <w:pStyle w:val="Compact"/>
-              <w:jc w:val="left"/>
-            </w:pPr>
-            <w:r>
-              <w:rPr>
-                <w:i/>
-              </w:rPr>
-              <w:t xml:space="preserve">S</w:t>
-            </w:r>
-            <w:r>
-              <w:rPr>
-                <w:vertAlign w:val="subscript"/>
-              </w:rPr>
-              <w:t xml:space="preserve">HDS</w:t>
-            </w:r>
-          </w:p>
-        </w:tc>
-        <w:tc>
-          <w:p>
-            <w:pPr>
-              <w:pStyle w:val="Compact"/>
-              <w:jc w:val="left"/>
-            </w:pPr>
-            <w:r>
-              <w:t xml:space="preserve">MAP, clay, pH</w:t>
-            </w:r>
-          </w:p>
-        </w:tc>
-        <w:tc>
-          <w:p>
-            <w:pPr>
-              <w:pStyle w:val="Compact"/>
-            </w:pPr>
-          </w:p>
-        </w:tc>
-        <w:tc>
-          <w:p>
-            <w:pPr>
-              <w:pStyle w:val="Compact"/>
-              <w:jc w:val="left"/>
-            </w:pPr>
-            <w:r>
-              <w:t xml:space="preserve">Elevation, PDQ, CEC</w:t>
-            </w:r>
-          </w:p>
-        </w:tc>
-      </w:tr>
-      <w:tr>
-        <w:tc>
-          <w:p>
-            <w:pPr>
-              <w:pStyle w:val="Compact"/>
-              <w:jc w:val="left"/>
-            </w:pPr>
-            <w:r>
-              <w:rPr>
-                <w:i/>
-              </w:rPr>
-              <w:t xml:space="preserve">S</w:t>
-            </w:r>
-            <w:r>
-              <w:rPr>
-                <w:vertAlign w:val="subscript"/>
-              </w:rPr>
-              <w:t xml:space="preserve">QDS</w:t>
-            </w:r>
-          </w:p>
-        </w:tc>
-        <w:tc>
-          <w:p>
-            <w:pPr>
-              <w:pStyle w:val="Compact"/>
-              <w:jc w:val="left"/>
-            </w:pPr>
-            <w:r>
-              <w:t xml:space="preserve">NDVI, soil C, pH</w:t>
-            </w:r>
-          </w:p>
-        </w:tc>
-        <w:tc>
-          <w:p>
-            <w:pPr>
-              <w:pStyle w:val="Compact"/>
-              <w:jc w:val="left"/>
-            </w:pPr>
-            <w:r>
-              <w:t xml:space="preserve">Elevation, MAP, CEC</w:t>
-            </w:r>
-          </w:p>
-        </w:tc>
-        <w:tc>
-          <w:p>
-            <w:pPr>
-              <w:pStyle w:val="Compact"/>
-              <w:jc w:val="left"/>
-            </w:pPr>
-            <w:r>
-              <w:t xml:space="preserve">PDQ, surface T</w:t>
-            </w:r>
-          </w:p>
-        </w:tc>
-      </w:tr>
-    </w:tbl>
-    <w:p>
-      <w:pPr>
-        <w:pStyle w:val="TableCaption"/>
-      </w:pPr>
-      <w:r>
-        <w:t xml:space="preserve">Table 4: Interpretation of region-specific scale-dependencies in Figure 4. Positive scale-dependence (+) means a greater magnitude of effect on</w:t>
-      </w:r>
-      <w:r>
-        <w:t xml:space="preserve"> </w:t>
-      </w:r>
-      <w:r>
-        <w:rPr>
-          <w:i/>
-        </w:rPr>
-        <w:t xml:space="preserve">S</w:t>
-      </w:r>
-      <w:r>
-        <w:t xml:space="preserve"> </w:t>
-      </w:r>
-      <w:r>
-        <w:t xml:space="preserve">at broader spatial scales; negative scale-dependence (–) means a greater magnitude of effect on</w:t>
-      </w:r>
-      <w:r>
-        <w:t xml:space="preserve"> </w:t>
-      </w:r>
-      <w:r>
-        <w:rPr>
-          <w:i/>
-        </w:rPr>
-        <w:t xml:space="preserve">S</w:t>
-      </w:r>
-      <w:r>
-        <w:t xml:space="preserve"> </w:t>
-      </w:r>
-      <w:r>
-        <w:t xml:space="preserve">at smaller spatial scales.</w:t>
-      </w:r>
-    </w:p>
-    <w:tbl>
-      <w:tblPr>
-        <w:tblStyle w:val="Table"/>
-        <w:tblW w:type="pct" w:w="0.0"/>
-        <w:tblLook w:firstRow="1"/>
-        <w:tblCaption w:val="Table 4: Interpretation of region-specific scale-dependencies in Figure 4. Positive scale-dependence (+) means a greater magnitude of effect on S at broader spatial scales; negative scale-dependence (–) means a greater magnitude of effect on S at smaller spatial scales."/>
+        <w:tblCaption w:val="Table 3: Interpretation of region-specific scale-dependencies in Figure 4. Positive scale-dependence (+) means a greater magnitude of effect on S at broader spatial scales; negative scale-dependence (–) means a greater magnitude of effect on S at smaller spatial scales."/>
       </w:tblPr>
       <w:tblGrid/>
       <w:tr>

</xml_diff>